<commit_message>
added support for doubles
</commit_message>
<xml_diff>
--- a/quiz.docx
+++ b/quiz.docx
@@ -8,59 +8,59 @@
         <w:br/>
         <w:t>1. What are variables' values after the following code segment is executed?</w:t>
         <w:br/>
-        <w:t>long result = 1 + 5 / 1;</w:t>
+        <w:t>long quantity = 3 + 8 / 1;</w:t>
         <w:br/>
         <w:t/>
         <w:br/>
         <w:t>Pay attention to how to specify a long value.</w:t>
         <w:br/>
-        <w:t>[6L, 6l]</w:t>
+        <w:t>[11.0L, 11.0l]</w:t>
         <w:br/>
         <w:br/>
         <w:t>Type: FMB</w:t>
         <w:br/>
         <w:t>2. What are variables' values after the following code segment is executed?</w:t>
         <w:br/>
-        <w:t>double total = 8 * 6;</w:t>
+        <w:t>double quantity = 3 * 8;</w:t>
         <w:br/>
         <w:t/>
         <w:br/>
         <w:t>Pay attention to how to specify a double value.</w:t>
         <w:br/>
-        <w:t>[48.0]</w:t>
+        <w:t>[24.0]</w:t>
         <w:br/>
         <w:br/>
         <w:t>Type: FMB</w:t>
         <w:br/>
         <w:t>3. What are variables' values after the following code segment is executed?</w:t>
         <w:br/>
-        <w:t>int k = 3 / 2;</w:t>
+        <w:t>int n = 2 / 7;</w:t>
         <w:br/>
         <w:t/>
         <w:br/>
-        <w:t>[1]</w:t>
+        <w:t>[0.2857142857142857]</w:t>
         <w:br/>
         <w:br/>
         <w:t>Type: FMB</w:t>
         <w:br/>
         <w:t>4. What are variables' values after the following code segment is executed?</w:t>
         <w:br/>
-        <w:t>int n = 7 % 4;</w:t>
+        <w:t>int g = 3 % 6;</w:t>
         <w:br/>
         <w:t/>
         <w:br/>
-        <w:t>[3]</w:t>
+        <w:t>[3.0]</w:t>
         <w:br/>
         <w:br/>
         <w:t>Type: FMB</w:t>
         <w:br/>
         <w:t>5. What are variables' values after the following code segment is executed?</w:t>
         <w:br/>
-        <w:t>double m = 7 / 4 * (61 - 6);</w:t>
+        <w:t>double n = 7.0 / 5 * (53 - 2);</w:t>
         <w:br/>
         <w:t/>
         <w:br/>
-        <w:t>[55.0]</w:t>
+        <w:t>[71.39999999999999]</w:t>
         <w:br/>
         <w:br/>
       </w:r>

</xml_diff>

<commit_message>
fixed non-double results displaying decimals
</commit_message>
<xml_diff>
--- a/quiz.docx
+++ b/quiz.docx
@@ -8,59 +8,59 @@
         <w:br/>
         <w:t>1. What are variables' values after the following code segment is executed?</w:t>
         <w:br/>
-        <w:t>long quantity = 3 + 8 / 1;</w:t>
+        <w:t>long amount = 9 + 8 / 2;</w:t>
         <w:br/>
         <w:t/>
         <w:br/>
         <w:t>Pay attention to how to specify a long value.</w:t>
         <w:br/>
-        <w:t>[11.0L, 11.0l]</w:t>
+        <w:t>[13L, 13l]</w:t>
         <w:br/>
         <w:br/>
         <w:t>Type: FMB</w:t>
         <w:br/>
         <w:t>2. What are variables' values after the following code segment is executed?</w:t>
         <w:br/>
-        <w:t>double quantity = 3 * 8;</w:t>
+        <w:t>double amount = 4 * 4;</w:t>
         <w:br/>
         <w:t/>
         <w:br/>
         <w:t>Pay attention to how to specify a double value.</w:t>
         <w:br/>
-        <w:t>[24.0]</w:t>
+        <w:t>[16.0]</w:t>
         <w:br/>
         <w:br/>
         <w:t>Type: FMB</w:t>
         <w:br/>
         <w:t>3. What are variables' values after the following code segment is executed?</w:t>
         <w:br/>
-        <w:t>int n = 2 / 7;</w:t>
+        <w:t>int m = 3 / 5;</w:t>
         <w:br/>
         <w:t/>
         <w:br/>
-        <w:t>[0.2857142857142857]</w:t>
+        <w:t>[0]</w:t>
         <w:br/>
         <w:br/>
         <w:t>Type: FMB</w:t>
         <w:br/>
         <w:t>4. What are variables' values after the following code segment is executed?</w:t>
         <w:br/>
-        <w:t>int g = 3 % 6;</w:t>
+        <w:t>int n = 7 % 3;</w:t>
         <w:br/>
         <w:t/>
         <w:br/>
-        <w:t>[3.0]</w:t>
+        <w:t>[1]</w:t>
         <w:br/>
         <w:br/>
         <w:t>Type: FMB</w:t>
         <w:br/>
         <w:t>5. What are variables' values after the following code segment is executed?</w:t>
         <w:br/>
-        <w:t>double n = 7.0 / 5 * (53 - 2);</w:t>
+        <w:t>double x = 2.0 / 7 * (50 - 4);</w:t>
         <w:br/>
         <w:t/>
         <w:br/>
-        <w:t>[71.39999999999999]</w:t>
+        <w:t>[13.142857142857142]</w:t>
         <w:br/>
         <w:br/>
       </w:r>

</xml_diff>

<commit_message>
added another code execution question
</commit_message>
<xml_diff>
--- a/quiz.docx
+++ b/quiz.docx
@@ -8,73 +8,100 @@
         <w:br/>
         <w:t>1. What are variables' values after the following code segment is executed?</w:t>
         <w:br/>
-        <w:t>long quantity = 3 + 3 / 1;</w:t>
+        <w:t>long result = 6 + 7 / 3;</w:t>
         <w:br/>
         <w:t/>
         <w:br/>
         <w:t>Pay attention to how to specify a long value.</w:t>
         <w:br/>
-        <w:t>[6L, 6l]</w:t>
+        <w:t>[8L, 8l]</w:t>
         <w:br/>
         <w:br/>
         <w:t>Type: FMB</w:t>
         <w:br/>
         <w:t>2. What are variables' values after the following code segment is executed?</w:t>
         <w:br/>
-        <w:t>double amount = 7 * 8;</w:t>
+        <w:t>double amount = 7 * 6;</w:t>
         <w:br/>
         <w:t/>
         <w:br/>
         <w:t>Pay attention to how to specify a double value.</w:t>
         <w:br/>
-        <w:t>[56.0]</w:t>
+        <w:t>[42.0]</w:t>
         <w:br/>
         <w:br/>
         <w:t>Type: FMB</w:t>
         <w:br/>
         <w:t>3. What are variables' values after the following code segment is executed?</w:t>
         <w:br/>
-        <w:t>int g = 8 / 4;</w:t>
+        <w:t>int k = 2 / 8;</w:t>
         <w:br/>
         <w:t/>
         <w:br/>
-        <w:t>[2]</w:t>
+        <w:t>[0]</w:t>
         <w:br/>
         <w:br/>
         <w:t>Type: FMB</w:t>
         <w:br/>
         <w:t>4. What are variables' values after the following code segment is executed?</w:t>
         <w:br/>
-        <w:t>int g = 3 % 5;</w:t>
+        <w:t>int n = 6 % 7;</w:t>
         <w:br/>
         <w:t/>
         <w:br/>
-        <w:t>[3]</w:t>
+        <w:t>[6]</w:t>
         <w:br/>
         <w:br/>
         <w:t>Type: FMB</w:t>
         <w:br/>
         <w:t>5. What are variables' values after the following code segment is executed?</w:t>
         <w:br/>
-        <w:t>double x = 3.0 / 4 * (93 - 8);</w:t>
+        <w:t>double m = 2.0 / 7 * (99 - 4);</w:t>
         <w:br/>
         <w:t/>
         <w:br/>
-        <w:t>[63.75]</w:t>
+        <w:t>[27.14]</w:t>
         <w:br/>
         <w:br/>
         <w:t>Type: FMB</w:t>
         <w:br/>
         <w:t>6. What are variables' values after the following code segment is executed?</w:t>
         <w:br/>
-        <w:t>int quantity = 8;</w:t>
+        <w:t>int quantity = 6;</w:t>
         <w:br/>
-        <w:t>boolean f = 3 &lt;= quantity;</w:t>
+        <w:t>boolean f = 2 &lt;= quantity;</w:t>
         <w:br/>
         <w:cr/>
-        <w:t>quantity: [8]</w:t>
+        <w:t>quantity: [6]</w:t>
         <w:cr/>
         <w:t>f: [true]</w:t>
+        <w:cr/>
+        <w:br/>
+        <w:br/>
+        <w:t>Type: FMB</w:t>
+        <w:br/>
+        <w:t>7. Specify the output and the variables' values after the following code segment is executed.</w:t>
+        <w:br/>
+        <w:t/>
+        <w:br/>
+        <w:t>int index = 5;</w:t>
+        <w:br/>
+        <w:t>if (index &lt; 2)</w:t>
+        <w:br/>
+        <w:t>{</w:t>
+        <w:br/>
+        <w:t xml:space="preserve">    System.out.print(index);</w:t>
+        <w:br/>
+        <w:t xml:space="preserve">    index = index - 1;</w:t>
+        <w:br/>
+        <w:t>}</w:t>
+        <w:br/>
+        <w:t>If there is no output, please specify "nothing" (no quotes) in the blank for the output.</w:t>
+        <w:br/>
+        <w:cr/>
+        <w:t>output of the code: [nothing]</w:t>
+        <w:cr/>
+        <w:t>index: [5]</w:t>
         <w:cr/>
         <w:br/>
         <w:br/>

</xml_diff>